<commit_message>
Added todo actions for the week-end and one URL for ggplot and facet.
</commit_message>
<xml_diff>
--- a/Docs/project_stuff.docx
+++ b/Docs/project_stuff.docx
@@ -3,384 +3,40 @@
 <w:document xmlns:wpc="http://schemas.microsoft.com/office/word/2010/wordprocessingCanvas" xmlns:cx="http://schemas.microsoft.com/office/drawing/2014/chartex" xmlns:cx1="http://schemas.microsoft.com/office/drawing/2015/9/8/chartex" xmlns:mc="http://schemas.openxmlformats.org/markup-compatibility/2006" xmlns:o="urn:schemas-microsoft-com:office:office" xmlns:r="http://schemas.openxmlformats.org/officeDocument/2006/relationships" xmlns:m="http://schemas.openxmlformats.org/officeDocument/2006/math" xmlns:v="urn:schemas-microsoft-com:vml" xmlns:wp14="http://schemas.microsoft.com/office/word/2010/wordprocessingDrawing" xmlns:wp="http://schemas.openxmlformats.org/drawingml/2006/wordprocessingDrawing" xmlns:w10="urn:schemas-microsoft-com:office:word" xmlns:w="http://schemas.openxmlformats.org/wordprocessingml/2006/main" xmlns:w14="http://schemas.microsoft.com/office/word/2010/wordml" xmlns:w15="http://schemas.microsoft.com/office/word/2012/wordml" xmlns:w16se="http://schemas.microsoft.com/office/word/2015/wordml/symex" xmlns:wpg="http://schemas.microsoft.com/office/word/2010/wordprocessingGroup" xmlns:wpi="http://schemas.microsoft.com/office/word/2010/wordprocessingInk" xmlns:wne="http://schemas.microsoft.com/office/word/2006/wordml" xmlns:wps="http://schemas.microsoft.com/office/word/2010/wordprocessingShape" mc:Ignorable="w14 w15 w16se wp14">
   <w:body>
     <w:p>
-      <w:r>
-        <w:t>Should try normalised variables with and without one-hot encoding?</w:t>
-      </w:r>
-    </w:p>
-    <w:p>
-      <w:pPr>
-        <w:pStyle w:val="Heading2"/>
-      </w:pPr>
-      <w:r>
-        <w:t>Tuning guides for all models</w:t>
-      </w:r>
-    </w:p>
-    <w:p>
-      <w:r>
-        <w:t>Good description on why to prune.</w:t>
-      </w:r>
-    </w:p>
-    <w:p>
-      <w:hyperlink r:id="rId4" w:history="1">
-        <w:r>
-          <w:rPr>
-            <w:rStyle w:val="Hyperlink"/>
-          </w:rPr>
-          <w:t>https://www.analyticsvidhya.com/blog/2016/04/complete-tutorial-tree-based-modeling-scratch-in-python/</w:t>
-        </w:r>
-      </w:hyperlink>
-    </w:p>
-    <w:p/>
-    <w:p>
-      <w:hyperlink r:id="rId5" w:history="1">
-        <w:r>
-          <w:rPr>
-            <w:rStyle w:val="Hyperlink"/>
-          </w:rPr>
-          <w:t>https://www.analyticsvidhya.com/blog/2016/01/xgboost-algorithm-easy-steps/</w:t>
-        </w:r>
-      </w:hyperlink>
-    </w:p>
-    <w:p/>
-    <w:p>
-      <w:r>
-        <w:t>Good example of how to prune with RPART</w:t>
-      </w:r>
-    </w:p>
-    <w:p>
-      <w:hyperlink r:id="rId6" w:history="1">
-        <w:r>
-          <w:rPr>
-            <w:rStyle w:val="Hyperlink"/>
-          </w:rPr>
-          <w:t>https://www.edureka.co/blog/implementation-of-decision-tree/</w:t>
-        </w:r>
-      </w:hyperlink>
-    </w:p>
-    <w:p/>
-    <w:p>
-      <w:hyperlink r:id="rId7" w:history="1">
-        <w:r>
-          <w:rPr>
-            <w:rStyle w:val="Hyperlink"/>
-          </w:rPr>
-          <w:t>https://en.wikibooks.org/wiki/Data_Mining_Algorithms_In_R/Classification/Decision_Trees</w:t>
-        </w:r>
-      </w:hyperlink>
-    </w:p>
-    <w:p/>
-    <w:p>
-      <w:r>
-        <w:t>Random Forest</w:t>
-      </w:r>
-    </w:p>
-    <w:p>
-      <w:r>
-        <w:t xml:space="preserve">Documentation of </w:t>
-      </w:r>
-      <w:proofErr w:type="spellStart"/>
-      <w:r>
-        <w:t>RandomForest</w:t>
-      </w:r>
-      <w:proofErr w:type="spellEnd"/>
-    </w:p>
-    <w:p>
-      <w:hyperlink r:id="rId8" w:history="1">
-        <w:r>
-          <w:rPr>
-            <w:rStyle w:val="Hyperlink"/>
-          </w:rPr>
-          <w:t>https://cran.r-project.org/web/packages/randomForest/randomForest.pdf</w:t>
-        </w:r>
-      </w:hyperlink>
-    </w:p>
-    <w:p/>
-    <w:p>
-      <w:r>
-        <w:t xml:space="preserve">A start agrees with starting with adjusting </w:t>
-      </w:r>
-      <w:proofErr w:type="spellStart"/>
-      <w:r>
-        <w:t>mtry</w:t>
-      </w:r>
-      <w:proofErr w:type="spellEnd"/>
-      <w:r>
-        <w:t xml:space="preserve"> then </w:t>
-      </w:r>
-      <w:proofErr w:type="spellStart"/>
-      <w:r>
-        <w:t>nTree</w:t>
-      </w:r>
-      <w:proofErr w:type="spellEnd"/>
-    </w:p>
-    <w:p>
-      <w:hyperlink r:id="rId9" w:history="1">
-        <w:r>
-          <w:rPr>
-            <w:rStyle w:val="Hyperlink"/>
-          </w:rPr>
-          <w:t>https://www.r-bloggers.com/how-to-implement-random-forests-in-r/</w:t>
-        </w:r>
-      </w:hyperlink>
-    </w:p>
-    <w:p/>
-    <w:p>
-      <w:r>
-        <w:t>A very good walk through with detailed tuning</w:t>
-      </w:r>
-      <w:r>
-        <w:t xml:space="preserve"> using grids</w:t>
-      </w:r>
-      <w:r>
-        <w:t>:</w:t>
-      </w:r>
-    </w:p>
-    <w:p>
-      <w:hyperlink r:id="rId10" w:history="1">
-        <w:r>
-          <w:rPr>
-            <w:rStyle w:val="Hyperlink"/>
-          </w:rPr>
-          <w:t>https://uc-r.github.io/random_forests</w:t>
-        </w:r>
-      </w:hyperlink>
-    </w:p>
-    <w:p>
-      <w:r>
-        <w:t>Mentions one-hot encoding</w:t>
-      </w:r>
-    </w:p>
-    <w:p>
-      <w:r>
-        <w:t xml:space="preserve">Another example of tuning </w:t>
-      </w:r>
-      <w:proofErr w:type="spellStart"/>
-      <w:r>
-        <w:t>RandomForest</w:t>
-      </w:r>
-      <w:proofErr w:type="spellEnd"/>
-      <w:r>
-        <w:t xml:space="preserve"> with which parameters to consider:</w:t>
-      </w:r>
-    </w:p>
-    <w:p>
-      <w:hyperlink r:id="rId11" w:history="1">
-        <w:r>
-          <w:rPr>
-            <w:rStyle w:val="Hyperlink"/>
-          </w:rPr>
-          <w:t>https://www.hackerearth.com/blog/developers/practical-tutorial-random-forest-parameter-tuning-r/</w:t>
-        </w:r>
-      </w:hyperlink>
-    </w:p>
-    <w:p/>
-    <w:p>
-      <w:proofErr w:type="spellStart"/>
-      <w:r>
-        <w:t>XGBoost</w:t>
-      </w:r>
-      <w:proofErr w:type="spellEnd"/>
-    </w:p>
-    <w:p>
-      <w:r>
-        <w:t xml:space="preserve">An interesting use of grid to tune </w:t>
-      </w:r>
-      <w:proofErr w:type="spellStart"/>
-      <w:r>
-        <w:t>XGBoost</w:t>
-      </w:r>
-      <w:proofErr w:type="spellEnd"/>
-    </w:p>
-    <w:p>
-      <w:hyperlink r:id="rId12" w:history="1">
-        <w:r>
-          <w:rPr>
-            <w:rStyle w:val="Hyperlink"/>
-          </w:rPr>
-          <w:t>https://datascienceplus.com/chaid-vs-ranger-vs-xgboost-a-comparison/</w:t>
-        </w:r>
-      </w:hyperlink>
-    </w:p>
-    <w:p>
-      <w:r>
-        <w:t>Excellent look a basic parameter tuning:</w:t>
-      </w:r>
-    </w:p>
-    <w:p>
-      <w:hyperlink r:id="rId13" w:history="1">
-        <w:r>
-          <w:rPr>
-            <w:rStyle w:val="Hyperlink"/>
-          </w:rPr>
-          <w:t>https://insightr.wordpress.com/2018/05/17/tuning-xgboost-in-r-part-i/</w:t>
-        </w:r>
-      </w:hyperlink>
-    </w:p>
-    <w:p>
-      <w:hyperlink r:id="rId14" w:history="1">
-        <w:r>
-          <w:rPr>
-            <w:rStyle w:val="Hyperlink"/>
-          </w:rPr>
-          <w:t>https://www.r-bloggers.com/tuning-xgboost-in-r-part-ii/</w:t>
-        </w:r>
-      </w:hyperlink>
-    </w:p>
-    <w:p>
-      <w:r>
-        <w:t>And this one:</w:t>
-      </w:r>
-    </w:p>
-    <w:p>
-      <w:hyperlink r:id="rId15" w:history="1">
-        <w:r>
-          <w:rPr>
-            <w:rStyle w:val="Hyperlink"/>
-          </w:rPr>
-          <w:t>https://www.hackerearth.com/practice/machine-learning/machine-learning-algorithms/beginners-tutorial-on-xgboost-parameter-tuning-r/tutorial/</w:t>
-        </w:r>
-      </w:hyperlink>
-    </w:p>
-    <w:p>
-      <w:proofErr w:type="gramStart"/>
-      <w:r>
-        <w:t>and</w:t>
-      </w:r>
-      <w:proofErr w:type="gramEnd"/>
-      <w:r>
-        <w:t xml:space="preserve"> this one uses grids:</w:t>
-      </w:r>
-    </w:p>
-    <w:p>
-      <w:hyperlink r:id="rId16" w:history="1">
-        <w:r>
-          <w:rPr>
-            <w:rStyle w:val="Hyperlink"/>
-          </w:rPr>
-          <w:t>https://datascienceplus.com/extreme-gradient-boosting-with-r/</w:t>
-        </w:r>
-      </w:hyperlink>
-    </w:p>
-    <w:p/>
-    <w:p>
-      <w:r>
-        <w:t xml:space="preserve">Documentation by </w:t>
-      </w:r>
-      <w:proofErr w:type="spellStart"/>
-      <w:r>
-        <w:t>XGBoost</w:t>
-      </w:r>
-      <w:proofErr w:type="spellEnd"/>
-    </w:p>
-    <w:p>
-      <w:hyperlink r:id="rId17" w:history="1">
-        <w:r>
-          <w:rPr>
-            <w:rStyle w:val="Hyperlink"/>
-          </w:rPr>
-          <w:t>https://github.com/tqchen/xgboost/blob/master/doc/how_to/param_tuning.md</w:t>
-        </w:r>
-      </w:hyperlink>
-    </w:p>
-    <w:p>
-      <w:hyperlink r:id="rId18" w:history="1">
-        <w:r>
-          <w:rPr>
-            <w:rStyle w:val="Hyperlink"/>
-          </w:rPr>
-          <w:t>https://github.com/tqchen/xgboost/blob/master/doc/parameter.md</w:t>
-        </w:r>
-      </w:hyperlink>
-    </w:p>
-    <w:p>
-      <w:hyperlink r:id="rId19" w:history="1">
-        <w:r>
-          <w:rPr>
-            <w:rStyle w:val="Hyperlink"/>
-          </w:rPr>
-          <w:t>https://datascience.stackexchange.com/questions/9364/hypertuning-xgboost-parameters</w:t>
-        </w:r>
-      </w:hyperlink>
-    </w:p>
-    <w:p>
-      <w:r>
-        <w:t xml:space="preserve">Paper by the author of </w:t>
-      </w:r>
-      <w:proofErr w:type="spellStart"/>
-      <w:r>
-        <w:t>XGBoost</w:t>
-      </w:r>
-      <w:proofErr w:type="spellEnd"/>
-      <w:r>
-        <w:t>:</w:t>
-      </w:r>
-    </w:p>
-    <w:p>
-      <w:hyperlink r:id="rId20" w:history="1">
-        <w:r>
-          <w:rPr>
-            <w:rStyle w:val="Hyperlink"/>
-          </w:rPr>
-          <w:t>http://proceedings.mlr.press/v42/chen14.pdf</w:t>
-        </w:r>
-      </w:hyperlink>
-    </w:p>
-    <w:p/>
-    <w:p>
-      <w:r>
-        <w:t>I couldn’t access this link at GOSH</w:t>
-      </w:r>
-    </w:p>
-    <w:p>
-      <w:hyperlink r:id="rId21" w:history="1">
-        <w:r>
-          <w:rPr>
-            <w:rStyle w:val="Hyperlink"/>
-          </w:rPr>
-          <w:t>https://rpubs.com/ippromek/336732</w:t>
-        </w:r>
-      </w:hyperlink>
-    </w:p>
-    <w:p/>
-    <w:p>
-      <w:r>
-        <w:t>A good page on SVM</w:t>
-      </w:r>
-    </w:p>
-    <w:p>
-      <w:hyperlink r:id="rId22" w:history="1">
-        <w:r>
-          <w:rPr>
-            <w:rStyle w:val="Hyperlink"/>
-          </w:rPr>
-          <w:t>https://en.wikibooks.org/wiki/Data_Mining_Algorithms_In_R/Classification/SVM</w:t>
-        </w:r>
-      </w:hyperlink>
-    </w:p>
-    <w:p>
       <w:pPr>
         <w:pBdr>
           <w:bottom w:val="double" w:sz="6" w:space="1" w:color="auto"/>
         </w:pBdr>
       </w:pPr>
+      <w:r>
+        <w:t>Should try normalised variables with and without one-hot encoding?</w:t>
+      </w:r>
     </w:p>
     <w:p>
       <w:pPr>
         <w:pStyle w:val="Heading2"/>
       </w:pPr>
-      <w:r>
-        <w:t>Style guides</w:t>
-      </w:r>
-    </w:p>
-    <w:p>
-      <w:hyperlink r:id="rId23" w:history="1">
-        <w:r>
-          <w:rPr>
-            <w:rStyle w:val="Hyperlink"/>
-          </w:rPr>
-          <w:t>https://stackoverflow.com/questions/1266279/how-to-organize-large-r-programs</w:t>
-        </w:r>
-      </w:hyperlink>
+      <w:proofErr w:type="spellStart"/>
+      <w:r>
+        <w:t>GGPlot</w:t>
+      </w:r>
+      <w:proofErr w:type="spellEnd"/>
+      <w:r>
+        <w:t xml:space="preserve"> with multiple plots – facet</w:t>
+      </w:r>
+    </w:p>
+    <w:p/>
+    <w:p>
+      <w:hyperlink r:id="rId4" w:history="1">
+        <w:r>
+          <w:rPr>
+            <w:rStyle w:val="Hyperlink"/>
+          </w:rPr>
+          <w:t>https://www.r-bloggers.com/beyond-basic-r-plotting-with-ggplot2-and-multiple-plots-in-one-figure/</w:t>
+        </w:r>
+      </w:hyperlink>
+      <w:bookmarkStart w:id="0" w:name="_GoBack"/>
+      <w:bookmarkEnd w:id="0"/>
     </w:p>
     <w:p>
       <w:pPr>
@@ -388,60 +44,356 @@
           <w:bottom w:val="double" w:sz="6" w:space="1" w:color="auto"/>
         </w:pBdr>
       </w:pPr>
-      <w:hyperlink r:id="rId24" w:history="1">
-        <w:r>
-          <w:rPr>
-            <w:rStyle w:val="Hyperlink"/>
-          </w:rPr>
-          <w:t>https://google.github.io/styleguide/Rguide.xml</w:t>
-        </w:r>
-      </w:hyperlink>
-    </w:p>
+    </w:p>
+    <w:p/>
     <w:p>
       <w:pPr>
         <w:pStyle w:val="Heading2"/>
       </w:pPr>
       <w:r>
-        <w:t>Project style/layout guides</w:t>
-      </w:r>
-    </w:p>
-    <w:p>
-      <w:hyperlink r:id="rId25" w:history="1">
-        <w:r>
-          <w:rPr>
-            <w:rStyle w:val="Hyperlink"/>
-          </w:rPr>
-          <w:t>https://career-resource-center.udacity.com/portfolio/data-science-reports</w:t>
-        </w:r>
-      </w:hyperlink>
-    </w:p>
-    <w:p>
-      <w:hyperlink r:id="rId26" w:history="1">
-        <w:r>
-          <w:rPr>
-            <w:rStyle w:val="Hyperlink"/>
-          </w:rPr>
-          <w:t>http://blog.kaggle.com/2016/06/29/communicating-data-science-a-guide-to-presenting-your-work/</w:t>
-        </w:r>
-      </w:hyperlink>
-    </w:p>
-    <w:p>
-      <w:hyperlink r:id="rId27" w:history="1">
-        <w:r>
-          <w:rPr>
-            <w:rStyle w:val="Hyperlink"/>
-          </w:rPr>
-          <w:t>https://smallbusiness.chron.com/write-data-report-61330.html</w:t>
-        </w:r>
-      </w:hyperlink>
-    </w:p>
-    <w:p>
-      <w:hyperlink r:id="rId28" w:history="1">
-        <w:r>
-          <w:rPr>
-            <w:rStyle w:val="Hyperlink"/>
-          </w:rPr>
-          <w:t>https://www.dataquest.io/blog/data-science-project-style-guide/</w:t>
+        <w:t>Tuning guides for all models</w:t>
+      </w:r>
+    </w:p>
+    <w:p>
+      <w:r>
+        <w:t>Good description on why to prune.</w:t>
+      </w:r>
+    </w:p>
+    <w:p>
+      <w:hyperlink r:id="rId5" w:history="1">
+        <w:r>
+          <w:rPr>
+            <w:rStyle w:val="Hyperlink"/>
+          </w:rPr>
+          <w:t>https://www.analyticsvidhya.com/blog/2016/04/complete-tutorial-tree-based-modeling-scratch-in-python/</w:t>
+        </w:r>
+      </w:hyperlink>
+    </w:p>
+    <w:p/>
+    <w:p>
+      <w:hyperlink r:id="rId6" w:history="1">
+        <w:r>
+          <w:rPr>
+            <w:rStyle w:val="Hyperlink"/>
+          </w:rPr>
+          <w:t>https://www.analyticsvidhya.com/blog/2016/01/xgboost-algorithm-easy-steps/</w:t>
+        </w:r>
+      </w:hyperlink>
+    </w:p>
+    <w:p/>
+    <w:p>
+      <w:r>
+        <w:t>Good example of how to prune with RPART</w:t>
+      </w:r>
+    </w:p>
+    <w:p>
+      <w:hyperlink r:id="rId7" w:history="1">
+        <w:r>
+          <w:rPr>
+            <w:rStyle w:val="Hyperlink"/>
+          </w:rPr>
+          <w:t>https://www.edureka.co/blog/implementation-of-decision-tree/</w:t>
+        </w:r>
+      </w:hyperlink>
+    </w:p>
+    <w:p/>
+    <w:p>
+      <w:hyperlink r:id="rId8" w:history="1">
+        <w:r>
+          <w:rPr>
+            <w:rStyle w:val="Hyperlink"/>
+          </w:rPr>
+          <w:t>https://en.wikibooks.org/wiki/Data_Mining_Algorithms_In_R/Classification/Decision_Trees</w:t>
+        </w:r>
+      </w:hyperlink>
+    </w:p>
+    <w:p/>
+    <w:p>
+      <w:r>
+        <w:t>Random Forest</w:t>
+      </w:r>
+    </w:p>
+    <w:p>
+      <w:r>
+        <w:t xml:space="preserve">Documentation of </w:t>
+      </w:r>
+      <w:proofErr w:type="spellStart"/>
+      <w:r>
+        <w:t>RandomForest</w:t>
+      </w:r>
+      <w:proofErr w:type="spellEnd"/>
+    </w:p>
+    <w:p>
+      <w:hyperlink r:id="rId9" w:history="1">
+        <w:r>
+          <w:rPr>
+            <w:rStyle w:val="Hyperlink"/>
+          </w:rPr>
+          <w:t>https://cran.r-project.org/web/packages/randomForest/randomForest.pdf</w:t>
+        </w:r>
+      </w:hyperlink>
+    </w:p>
+    <w:p/>
+    <w:p>
+      <w:r>
+        <w:t xml:space="preserve">A start agrees with starting with adjusting </w:t>
+      </w:r>
+      <w:proofErr w:type="spellStart"/>
+      <w:r>
+        <w:t>mtry</w:t>
+      </w:r>
+      <w:proofErr w:type="spellEnd"/>
+      <w:r>
+        <w:t xml:space="preserve"> then </w:t>
+      </w:r>
+      <w:proofErr w:type="spellStart"/>
+      <w:r>
+        <w:t>nTree</w:t>
+      </w:r>
+      <w:proofErr w:type="spellEnd"/>
+    </w:p>
+    <w:p>
+      <w:hyperlink r:id="rId10" w:history="1">
+        <w:r>
+          <w:rPr>
+            <w:rStyle w:val="Hyperlink"/>
+          </w:rPr>
+          <w:t>https://www.r-bloggers.com/how-to-implement-random-forests-in-r/</w:t>
+        </w:r>
+      </w:hyperlink>
+    </w:p>
+    <w:p/>
+    <w:p>
+      <w:r>
+        <w:t>A very good walk through with detailed tuning</w:t>
+      </w:r>
+      <w:r>
+        <w:t xml:space="preserve"> using grids</w:t>
+      </w:r>
+      <w:r>
+        <w:t>:</w:t>
+      </w:r>
+    </w:p>
+    <w:p>
+      <w:hyperlink r:id="rId11" w:history="1">
+        <w:r>
+          <w:rPr>
+            <w:rStyle w:val="Hyperlink"/>
+          </w:rPr>
+          <w:t>https://uc-r.github.io/random_forests</w:t>
+        </w:r>
+      </w:hyperlink>
+    </w:p>
+    <w:p>
+      <w:r>
+        <w:t>Mentions one-hot encoding</w:t>
+      </w:r>
+    </w:p>
+    <w:p>
+      <w:r>
+        <w:t xml:space="preserve">Another example of tuning </w:t>
+      </w:r>
+      <w:proofErr w:type="spellStart"/>
+      <w:r>
+        <w:t>RandomForest</w:t>
+      </w:r>
+      <w:proofErr w:type="spellEnd"/>
+      <w:r>
+        <w:t xml:space="preserve"> with which parameters to consider:</w:t>
+      </w:r>
+    </w:p>
+    <w:p>
+      <w:hyperlink r:id="rId12" w:history="1">
+        <w:r>
+          <w:rPr>
+            <w:rStyle w:val="Hyperlink"/>
+          </w:rPr>
+          <w:t>https://www.hackerearth.com/blog/developers/practical-tutorial-random-forest-parameter-tuning-r/</w:t>
+        </w:r>
+      </w:hyperlink>
+    </w:p>
+    <w:p/>
+    <w:p>
+      <w:proofErr w:type="spellStart"/>
+      <w:r>
+        <w:lastRenderedPageBreak/>
+        <w:t>XGBoost</w:t>
+      </w:r>
+      <w:proofErr w:type="spellEnd"/>
+    </w:p>
+    <w:p>
+      <w:r>
+        <w:t xml:space="preserve">An interesting use of grid to tune </w:t>
+      </w:r>
+      <w:proofErr w:type="spellStart"/>
+      <w:r>
+        <w:t>XGBoost</w:t>
+      </w:r>
+      <w:proofErr w:type="spellEnd"/>
+    </w:p>
+    <w:p>
+      <w:hyperlink r:id="rId13" w:history="1">
+        <w:r>
+          <w:rPr>
+            <w:rStyle w:val="Hyperlink"/>
+          </w:rPr>
+          <w:t>https://datascienceplus.com/chaid-vs-ranger-vs-xgboost-a-comparison/</w:t>
+        </w:r>
+      </w:hyperlink>
+    </w:p>
+    <w:p>
+      <w:r>
+        <w:t>Excellent look a basic parameter tuning:</w:t>
+      </w:r>
+    </w:p>
+    <w:p>
+      <w:hyperlink r:id="rId14" w:history="1">
+        <w:r>
+          <w:rPr>
+            <w:rStyle w:val="Hyperlink"/>
+          </w:rPr>
+          <w:t>https://insightr.wordpress.com/2018/05/17/tuning-xgboost-in-r-part-i/</w:t>
+        </w:r>
+      </w:hyperlink>
+    </w:p>
+    <w:p>
+      <w:hyperlink r:id="rId15" w:history="1">
+        <w:r>
+          <w:rPr>
+            <w:rStyle w:val="Hyperlink"/>
+          </w:rPr>
+          <w:t>https://www.r-bloggers.com/tuning-xgboost-in-r-part-ii/</w:t>
+        </w:r>
+      </w:hyperlink>
+    </w:p>
+    <w:p>
+      <w:r>
+        <w:t>And this one:</w:t>
+      </w:r>
+    </w:p>
+    <w:p>
+      <w:hyperlink r:id="rId16" w:history="1">
+        <w:r>
+          <w:rPr>
+            <w:rStyle w:val="Hyperlink"/>
+          </w:rPr>
+          <w:t>https://www.hackerearth.com/practice/machine-learning/machine-learning-algorithms/beginners-tutorial-on-xgboost-parameter-tuning-r/tutorial/</w:t>
+        </w:r>
+      </w:hyperlink>
+    </w:p>
+    <w:p>
+      <w:proofErr w:type="gramStart"/>
+      <w:r>
+        <w:t>and</w:t>
+      </w:r>
+      <w:proofErr w:type="gramEnd"/>
+      <w:r>
+        <w:t xml:space="preserve"> this one uses grids:</w:t>
+      </w:r>
+    </w:p>
+    <w:p>
+      <w:hyperlink r:id="rId17" w:history="1">
+        <w:r>
+          <w:rPr>
+            <w:rStyle w:val="Hyperlink"/>
+          </w:rPr>
+          <w:t>https://datascienceplus.com/extreme-gradient-boosting-with-r/</w:t>
+        </w:r>
+      </w:hyperlink>
+    </w:p>
+    <w:p/>
+    <w:p>
+      <w:r>
+        <w:t xml:space="preserve">Documentation by </w:t>
+      </w:r>
+      <w:proofErr w:type="spellStart"/>
+      <w:r>
+        <w:t>XGBoost</w:t>
+      </w:r>
+      <w:proofErr w:type="spellEnd"/>
+    </w:p>
+    <w:p>
+      <w:hyperlink r:id="rId18" w:history="1">
+        <w:r>
+          <w:rPr>
+            <w:rStyle w:val="Hyperlink"/>
+          </w:rPr>
+          <w:t>https://github.com/tqchen/xgboost/blob/master/doc/how_to/param_tuning.md</w:t>
+        </w:r>
+      </w:hyperlink>
+    </w:p>
+    <w:p>
+      <w:hyperlink r:id="rId19" w:history="1">
+        <w:r>
+          <w:rPr>
+            <w:rStyle w:val="Hyperlink"/>
+          </w:rPr>
+          <w:t>https://github.com/tqchen/xgboost/blob/master/doc/parameter.md</w:t>
+        </w:r>
+      </w:hyperlink>
+    </w:p>
+    <w:p>
+      <w:hyperlink r:id="rId20" w:history="1">
+        <w:r>
+          <w:rPr>
+            <w:rStyle w:val="Hyperlink"/>
+          </w:rPr>
+          <w:t>https://datascience.stackexchange.com/questions/9364/hypertuning-xgboost-parameters</w:t>
+        </w:r>
+      </w:hyperlink>
+    </w:p>
+    <w:p>
+      <w:r>
+        <w:t xml:space="preserve">Paper by the author of </w:t>
+      </w:r>
+      <w:proofErr w:type="spellStart"/>
+      <w:r>
+        <w:t>XGBoost</w:t>
+      </w:r>
+      <w:proofErr w:type="spellEnd"/>
+      <w:r>
+        <w:t>:</w:t>
+      </w:r>
+    </w:p>
+    <w:p>
+      <w:hyperlink r:id="rId21" w:history="1">
+        <w:r>
+          <w:rPr>
+            <w:rStyle w:val="Hyperlink"/>
+          </w:rPr>
+          <w:t>http://proceedings.mlr.press/v42/chen14.pdf</w:t>
+        </w:r>
+      </w:hyperlink>
+    </w:p>
+    <w:p/>
+    <w:p>
+      <w:r>
+        <w:t>I couldn’t access this link at GOSH</w:t>
+      </w:r>
+    </w:p>
+    <w:p>
+      <w:hyperlink r:id="rId22" w:history="1">
+        <w:r>
+          <w:rPr>
+            <w:rStyle w:val="Hyperlink"/>
+          </w:rPr>
+          <w:t>https://rpubs.com/ippromek/336732</w:t>
+        </w:r>
+      </w:hyperlink>
+    </w:p>
+    <w:p/>
+    <w:p>
+      <w:r>
+        <w:t>A good page on SVM</w:t>
+      </w:r>
+    </w:p>
+    <w:p>
+      <w:hyperlink r:id="rId23" w:history="1">
+        <w:r>
+          <w:rPr>
+            <w:rStyle w:val="Hyperlink"/>
+          </w:rPr>
+          <w:t>https://en.wikibooks.org/wiki/Data_Mining_Algorithms_In_R/Classification/SVM</w:t>
         </w:r>
       </w:hyperlink>
     </w:p>
@@ -456,53 +408,19 @@
       <w:pPr>
         <w:pStyle w:val="Heading2"/>
       </w:pPr>
-      <w:proofErr w:type="spellStart"/>
-      <w:r>
-        <w:t>GGPlot</w:t>
-      </w:r>
-      <w:proofErr w:type="spellEnd"/>
-      <w:r>
-        <w:t xml:space="preserve"> Multiple lines</w:t>
-      </w:r>
-    </w:p>
-    <w:p>
-      <w:hyperlink r:id="rId29" w:history="1">
-        <w:r>
-          <w:rPr>
-            <w:rStyle w:val="Hyperlink"/>
-          </w:rPr>
-          <w:t>https://stackoverflow.com/questions/17150183/plot-multiple-lines-in-one-graph</w:t>
-        </w:r>
-      </w:hyperlink>
-      <w:r>
-        <w:t xml:space="preserve"> </w:t>
-      </w:r>
-    </w:p>
-    <w:p>
-      <w:hyperlink r:id="rId30" w:history="1">
-        <w:r>
-          <w:rPr>
-            <w:rStyle w:val="Hyperlink"/>
-          </w:rPr>
-          <w:t>http://www.sthda.com/english/wiki/ggplot2-line-types-how-to-change-line-types-of-a-graph-in-r-software</w:t>
-        </w:r>
-      </w:hyperlink>
-      <w:r>
-        <w:t xml:space="preserve"> </w:t>
-      </w:r>
-    </w:p>
-    <w:p>
-      <w:hyperlink r:id="rId31" w:history="1">
-        <w:r>
-          <w:rPr>
-            <w:rStyle w:val="Hyperlink"/>
-          </w:rPr>
-          <w:t>https://stackoverflow.com/questions/27350243/ggplot-line-graph-with-different-line-styles-and-markers</w:t>
-        </w:r>
-      </w:hyperlink>
-      <w:r>
-        <w:t xml:space="preserve"> </w:t>
-      </w:r>
+      <w:r>
+        <w:t>Style guides</w:t>
+      </w:r>
+    </w:p>
+    <w:p>
+      <w:hyperlink r:id="rId24" w:history="1">
+        <w:r>
+          <w:rPr>
+            <w:rStyle w:val="Hyperlink"/>
+          </w:rPr>
+          <w:t>https://stackoverflow.com/questions/1266279/how-to-organize-large-r-programs</w:t>
+        </w:r>
+      </w:hyperlink>
     </w:p>
     <w:p>
       <w:pPr>
@@ -510,57 +428,60 @@
           <w:bottom w:val="double" w:sz="6" w:space="1" w:color="auto"/>
         </w:pBdr>
       </w:pPr>
+      <w:hyperlink r:id="rId25" w:history="1">
+        <w:r>
+          <w:rPr>
+            <w:rStyle w:val="Hyperlink"/>
+          </w:rPr>
+          <w:t>https://google.github.io/styleguide/Rguide.xml</w:t>
+        </w:r>
+      </w:hyperlink>
     </w:p>
     <w:p>
       <w:pPr>
         <w:pStyle w:val="Heading2"/>
       </w:pPr>
       <w:r>
-        <w:t xml:space="preserve">SVM vs </w:t>
-      </w:r>
-      <w:proofErr w:type="spellStart"/>
-      <w:r>
-        <w:t>XGBoost</w:t>
-      </w:r>
-      <w:proofErr w:type="spellEnd"/>
-    </w:p>
-    <w:p>
-      <w:hyperlink r:id="rId32" w:history="1">
-        <w:r>
-          <w:rPr>
-            <w:rStyle w:val="Hyperlink"/>
-          </w:rPr>
-          <w:t>https://community.alteryx.com/t5/Data-Science-Blog/Why-use-SVM/ba-p/138440</w:t>
-        </w:r>
-      </w:hyperlink>
-    </w:p>
-    <w:p>
-      <w:hyperlink r:id="rId33" w:history="1">
-        <w:r>
-          <w:rPr>
-            <w:rStyle w:val="Hyperlink"/>
-          </w:rPr>
-          <w:t>https://www.researchgate.net/post/When_we_use_Support_Vector_machine_for_Classification</w:t>
-        </w:r>
-      </w:hyperlink>
-    </w:p>
-    <w:p>
-      <w:hyperlink r:id="rId34" w:history="1">
-        <w:r>
-          <w:rPr>
-            <w:rStyle w:val="Hyperlink"/>
-          </w:rPr>
-          <w:t>https://towardsdatascience.com/support-vector-machine-introduction-to-machine-learning-algorithms-934a444fca47</w:t>
-        </w:r>
-      </w:hyperlink>
-    </w:p>
-    <w:p>
-      <w:hyperlink r:id="rId35" w:history="1">
-        <w:r>
-          <w:rPr>
-            <w:rStyle w:val="Hyperlink"/>
-          </w:rPr>
-          <w:t>https://www.quora.com/Why-does-XGBoost-perform-better-than-SVM</w:t>
+        <w:t>Project style/layout guides</w:t>
+      </w:r>
+    </w:p>
+    <w:p>
+      <w:hyperlink r:id="rId26" w:history="1">
+        <w:r>
+          <w:rPr>
+            <w:rStyle w:val="Hyperlink"/>
+          </w:rPr>
+          <w:t>https://career-resource-center.udacity.com/portfolio/data-science-reports</w:t>
+        </w:r>
+      </w:hyperlink>
+    </w:p>
+    <w:p>
+      <w:hyperlink r:id="rId27" w:history="1">
+        <w:r>
+          <w:rPr>
+            <w:rStyle w:val="Hyperlink"/>
+          </w:rPr>
+          <w:t>http://blog.kaggle.com/2016/06/29/communicating-data-science-a-guide-to-presenting-your-work/</w:t>
+        </w:r>
+      </w:hyperlink>
+    </w:p>
+    <w:p>
+      <w:hyperlink r:id="rId28" w:history="1">
+        <w:r>
+          <w:rPr>
+            <w:rStyle w:val="Hyperlink"/>
+          </w:rPr>
+          <w:t>https://smallbusiness.chron.com/write-data-report-61330.html</w:t>
+        </w:r>
+      </w:hyperlink>
+    </w:p>
+    <w:p>
+      <w:hyperlink r:id="rId29" w:history="1">
+        <w:r>
+          <w:rPr>
+            <w:rStyle w:val="Hyperlink"/>
+          </w:rPr>
+          <w:t>https://www.dataquest.io/blog/data-science-project-style-guide/</w:t>
         </w:r>
       </w:hyperlink>
     </w:p>
@@ -570,14 +491,58 @@
           <w:bottom w:val="double" w:sz="6" w:space="1" w:color="auto"/>
         </w:pBdr>
       </w:pPr>
-      <w:hyperlink r:id="rId36" w:history="1">
-        <w:r>
-          <w:rPr>
-            <w:rStyle w:val="Hyperlink"/>
-          </w:rPr>
-          <w:t>https://towardsdatascience.com/a-complete-view-of-decision-trees-and-svm-in-machine-learning-f9f3d19a337b</w:t>
-        </w:r>
-      </w:hyperlink>
+    </w:p>
+    <w:p>
+      <w:pPr>
+        <w:pStyle w:val="Heading2"/>
+      </w:pPr>
+      <w:proofErr w:type="spellStart"/>
+      <w:r>
+        <w:t>GGPlot</w:t>
+      </w:r>
+      <w:proofErr w:type="spellEnd"/>
+      <w:r>
+        <w:t xml:space="preserve"> Multiple lines</w:t>
+      </w:r>
+    </w:p>
+    <w:p>
+      <w:hyperlink r:id="rId30" w:history="1">
+        <w:r>
+          <w:rPr>
+            <w:rStyle w:val="Hyperlink"/>
+          </w:rPr>
+          <w:t>https://stackoverflow.com/questions/17150183/plot-multiple-lines-in-one-graph</w:t>
+        </w:r>
+      </w:hyperlink>
+      <w:r>
+        <w:t xml:space="preserve"> </w:t>
+      </w:r>
+    </w:p>
+    <w:p>
+      <w:hyperlink r:id="rId31" w:history="1">
+        <w:r>
+          <w:rPr>
+            <w:rStyle w:val="Hyperlink"/>
+          </w:rPr>
+          <w:t>http://www.sthda.com/english/wiki/ggplot2-line-types-how-to-change-line-types-of-a-graph-in-r-software</w:t>
+        </w:r>
+      </w:hyperlink>
+      <w:r>
+        <w:t xml:space="preserve"> </w:t>
+      </w:r>
+    </w:p>
+    <w:p>
+      <w:hyperlink r:id="rId32" w:history="1">
+        <w:r>
+          <w:rPr>
+            <w:rStyle w:val="Hyperlink"/>
+          </w:rPr>
+          <w:t>https://stackoverflow.com/questions/27350243/ggplot-line-graph-with-different-line-styles-and-markers</w:t>
+        </w:r>
+      </w:hyperlink>
+      <w:r>
+        <w:t xml:space="preserve"> </w:t>
+      </w:r>
     </w:p>
     <w:p>
       <w:pPr>
@@ -586,11 +551,83 @@
         </w:pBdr>
       </w:pPr>
     </w:p>
-    <w:p/>
-    <w:p>
-      <w:bookmarkStart w:id="0" w:name="_GoBack"/>
-      <w:bookmarkEnd w:id="0"/>
-    </w:p>
+    <w:p>
+      <w:pPr>
+        <w:pStyle w:val="Heading2"/>
+      </w:pPr>
+      <w:r>
+        <w:t xml:space="preserve">SVM vs </w:t>
+      </w:r>
+      <w:proofErr w:type="spellStart"/>
+      <w:r>
+        <w:t>XGBoost</w:t>
+      </w:r>
+      <w:proofErr w:type="spellEnd"/>
+    </w:p>
+    <w:p>
+      <w:hyperlink r:id="rId33" w:history="1">
+        <w:r>
+          <w:rPr>
+            <w:rStyle w:val="Hyperlink"/>
+          </w:rPr>
+          <w:t>https://community.alteryx.com/t5/Data-Science-Blog/Why-use-SVM/ba-p/138440</w:t>
+        </w:r>
+      </w:hyperlink>
+    </w:p>
+    <w:p>
+      <w:hyperlink r:id="rId34" w:history="1">
+        <w:r>
+          <w:rPr>
+            <w:rStyle w:val="Hyperlink"/>
+          </w:rPr>
+          <w:t>https://www.researchgate.net/post/When_we_use_Support_Vector_machine_for_Classification</w:t>
+        </w:r>
+      </w:hyperlink>
+    </w:p>
+    <w:p>
+      <w:hyperlink r:id="rId35" w:history="1">
+        <w:r>
+          <w:rPr>
+            <w:rStyle w:val="Hyperlink"/>
+          </w:rPr>
+          <w:t>https://towardsdatascience.com/support-vector-machine-introduction-to-machine-learning-algorithms-934a444fca47</w:t>
+        </w:r>
+      </w:hyperlink>
+    </w:p>
+    <w:p>
+      <w:hyperlink r:id="rId36" w:history="1">
+        <w:r>
+          <w:rPr>
+            <w:rStyle w:val="Hyperlink"/>
+          </w:rPr>
+          <w:t>https://www.quora.com/Why-does-XGBoost-perform-better-than-SVM</w:t>
+        </w:r>
+      </w:hyperlink>
+    </w:p>
+    <w:p>
+      <w:pPr>
+        <w:pBdr>
+          <w:bottom w:val="double" w:sz="6" w:space="1" w:color="auto"/>
+        </w:pBdr>
+      </w:pPr>
+      <w:hyperlink r:id="rId37" w:history="1">
+        <w:r>
+          <w:rPr>
+            <w:rStyle w:val="Hyperlink"/>
+          </w:rPr>
+          <w:t>https://towardsdatascience.com/a-complete-view-of-decision-trees-and-svm-in-machine-learning-f9f3d19a337b</w:t>
+        </w:r>
+      </w:hyperlink>
+    </w:p>
+    <w:p>
+      <w:pPr>
+        <w:pBdr>
+          <w:bottom w:val="double" w:sz="6" w:space="1" w:color="auto"/>
+        </w:pBdr>
+      </w:pPr>
+    </w:p>
+    <w:p/>
+    <w:p/>
     <w:p/>
     <w:p/>
     <w:sectPr>

</xml_diff>